<commit_message>
Fix errors in lab3
</commit_message>
<xml_diff>
--- a/lab3/3.docx
+++ b/lab3/3.docx
@@ -875,11 +875,7 @@
         </w:rPr>
       </w:pPr>
       <w:r>
-        <w:rPr>
-          <w:rFonts w:ascii="Lucida Console" w:hAnsi="Lucida Console"/>
-          <w:sz w:val="18"/>
-          <w:szCs w:val="18"/>
-        </w:rPr>
+        <w:rPr/>
       </w:r>
     </w:p>
     <w:p>
@@ -1003,11 +999,7 @@
         </w:rPr>
       </w:pPr>
       <w:r>
-        <w:rPr>
-          <w:rFonts w:ascii="Lucida Console" w:hAnsi="Lucida Console"/>
-          <w:sz w:val="18"/>
-          <w:szCs w:val="18"/>
-        </w:rPr>
+        <w:rPr/>
       </w:r>
     </w:p>
     <w:p>
@@ -1139,11 +1131,7 @@
         </w:rPr>
       </w:pPr>
       <w:r>
-        <w:rPr>
-          <w:rFonts w:ascii="Lucida Console" w:hAnsi="Lucida Console"/>
-          <w:sz w:val="18"/>
-          <w:szCs w:val="18"/>
-        </w:rPr>
+        <w:rPr/>
       </w:r>
     </w:p>
     <w:p>
@@ -1217,11 +1205,7 @@
         </w:rPr>
       </w:pPr>
       <w:r>
-        <w:rPr>
-          <w:rFonts w:ascii="Lucida Console" w:hAnsi="Lucida Console"/>
-          <w:sz w:val="18"/>
-          <w:szCs w:val="18"/>
-        </w:rPr>
+        <w:rPr/>
       </w:r>
     </w:p>
     <w:p>
@@ -1353,11 +1337,7 @@
         </w:rPr>
       </w:pPr>
       <w:r>
-        <w:rPr>
-          <w:rFonts w:ascii="Lucida Console" w:hAnsi="Lucida Console"/>
-          <w:sz w:val="18"/>
-          <w:szCs w:val="18"/>
-        </w:rPr>
+        <w:rPr/>
       </w:r>
     </w:p>
     <w:p>
@@ -1386,7 +1366,7 @@
           <w:sz w:val="18"/>
           <w:szCs w:val="18"/>
         </w:rPr>
-        <w:t>b1 = g * np.cos(phi) - ((mu * g) / P) * ds  + ((c * g) / P) * s - (l + s) * (dphi) ** 2</w:t>
+        <w:t>b1 = g * np.cos(phi) - ((mu * g) / P) * ds  - ((c * g) / P) * s + (l + s) * (dphi) ** 2</w:t>
       </w:r>
     </w:p>
     <w:p>
@@ -1431,11 +1411,7 @@
         </w:rPr>
       </w:pPr>
       <w:r>
-        <w:rPr>
-          <w:rFonts w:ascii="Lucida Console" w:hAnsi="Lucida Console"/>
-          <w:sz w:val="18"/>
-          <w:szCs w:val="18"/>
-        </w:rPr>
+        <w:rPr/>
       </w:r>
     </w:p>
     <w:p>
@@ -1538,11 +1514,7 @@
         </w:rPr>
       </w:pPr>
       <w:r>
-        <w:rPr>
-          <w:rFonts w:ascii="Lucida Console" w:hAnsi="Lucida Console"/>
-          <w:sz w:val="18"/>
-          <w:szCs w:val="18"/>
-        </w:rPr>
+        <w:rPr/>
       </w:r>
     </w:p>
     <w:p>
@@ -1616,11 +1588,7 @@
         </w:rPr>
       </w:pPr>
       <w:r>
-        <w:rPr>
-          <w:rFonts w:ascii="Lucida Console" w:hAnsi="Lucida Console"/>
-          <w:sz w:val="18"/>
-          <w:szCs w:val="18"/>
-        </w:rPr>
+        <w:rPr/>
       </w:r>
     </w:p>
     <w:p>
@@ -1665,11 +1633,7 @@
         </w:rPr>
       </w:pPr>
       <w:r>
-        <w:rPr>
-          <w:rFonts w:ascii="Lucida Console" w:hAnsi="Lucida Console"/>
-          <w:sz w:val="18"/>
-          <w:szCs w:val="18"/>
-        </w:rPr>
+        <w:rPr/>
       </w:r>
     </w:p>
     <w:p>
@@ -1735,11 +1699,7 @@
         </w:rPr>
       </w:pPr>
       <w:r>
-        <w:rPr>
-          <w:rFonts w:ascii="Lucida Console" w:hAnsi="Lucida Console"/>
-          <w:sz w:val="18"/>
-          <w:szCs w:val="18"/>
-        </w:rPr>
+        <w:rPr/>
       </w:r>
     </w:p>
     <w:p>
@@ -1784,11 +1744,7 @@
         </w:rPr>
       </w:pPr>
       <w:r>
-        <w:rPr>
-          <w:rFonts w:ascii="Lucida Console" w:hAnsi="Lucida Console"/>
-          <w:sz w:val="18"/>
-          <w:szCs w:val="18"/>
-        </w:rPr>
+        <w:rPr/>
       </w:r>
     </w:p>
     <w:p>
@@ -1862,11 +1818,7 @@
         </w:rPr>
       </w:pPr>
       <w:r>
-        <w:rPr>
-          <w:rFonts w:ascii="Lucida Console" w:hAnsi="Lucida Console"/>
-          <w:sz w:val="18"/>
-          <w:szCs w:val="18"/>
-        </w:rPr>
+        <w:rPr/>
       </w:r>
     </w:p>
     <w:p>
@@ -1911,11 +1863,7 @@
         </w:rPr>
       </w:pPr>
       <w:r>
-        <w:rPr>
-          <w:rFonts w:ascii="Lucida Console" w:hAnsi="Lucida Console"/>
-          <w:sz w:val="18"/>
-          <w:szCs w:val="18"/>
-        </w:rPr>
+        <w:rPr/>
       </w:r>
     </w:p>
     <w:p>
@@ -1989,11 +1937,7 @@
         </w:rPr>
       </w:pPr>
       <w:r>
-        <w:rPr>
-          <w:rFonts w:ascii="Lucida Console" w:hAnsi="Lucida Console"/>
-          <w:sz w:val="18"/>
-          <w:szCs w:val="18"/>
-        </w:rPr>
+        <w:rPr/>
       </w:r>
     </w:p>
     <w:p>
@@ -2067,11 +2011,7 @@
         </w:rPr>
       </w:pPr>
       <w:r>
-        <w:rPr>
-          <w:rFonts w:ascii="Lucida Console" w:hAnsi="Lucida Console"/>
-          <w:sz w:val="18"/>
-          <w:szCs w:val="18"/>
-        </w:rPr>
+        <w:rPr/>
       </w:r>
     </w:p>
     <w:p>
@@ -2116,11 +2056,7 @@
         </w:rPr>
       </w:pPr>
       <w:r>
-        <w:rPr>
-          <w:rFonts w:ascii="Lucida Console" w:hAnsi="Lucida Console"/>
-          <w:sz w:val="18"/>
-          <w:szCs w:val="18"/>
-        </w:rPr>
+        <w:rPr/>
       </w:r>
     </w:p>
     <w:p>
@@ -2281,11 +2217,7 @@
         </w:rPr>
       </w:pPr>
       <w:r>
-        <w:rPr>
-          <w:rFonts w:ascii="Lucida Console" w:hAnsi="Lucida Console"/>
-          <w:sz w:val="18"/>
-          <w:szCs w:val="18"/>
-        </w:rPr>
+        <w:rPr/>
       </w:r>
     </w:p>
     <w:p>
@@ -2330,11 +2262,7 @@
         </w:rPr>
       </w:pPr>
       <w:r>
-        <w:rPr>
-          <w:rFonts w:ascii="Lucida Console" w:hAnsi="Lucida Console"/>
-          <w:sz w:val="18"/>
-          <w:szCs w:val="18"/>
-        </w:rPr>
+        <w:rPr/>
       </w:r>
     </w:p>
     <w:p>
@@ -2487,11 +2415,7 @@
         </w:rPr>
       </w:pPr>
       <w:r>
-        <w:rPr>
-          <w:rFonts w:ascii="Lucida Console" w:hAnsi="Lucida Console"/>
-          <w:sz w:val="18"/>
-          <w:szCs w:val="18"/>
-        </w:rPr>
+        <w:rPr/>
       </w:r>
     </w:p>
     <w:p>
@@ -2533,27 +2457,23 @@
           <w:sz w:val="18"/>
           <w:szCs w:val="18"/>
         </w:rPr>
-        <w:t>t = np.linspace(-np.pi, 0, steps)</w:t>
-      </w:r>
-    </w:p>
-    <w:p>
-      <w:pPr>
-        <w:pStyle w:val="Normal"/>
-        <w:spacing w:lineRule="auto" w:line="240" w:before="0" w:after="0"/>
-        <w:ind w:firstLine="708"/>
-        <w:jc w:val="both"/>
-        <w:rPr>
-          <w:rFonts w:ascii="Lucida Console" w:hAnsi="Lucida Console"/>
-          <w:sz w:val="18"/>
-          <w:szCs w:val="18"/>
-        </w:rPr>
-      </w:pPr>
-      <w:r>
-        <w:rPr>
-          <w:rFonts w:ascii="Lucida Console" w:hAnsi="Lucida Console"/>
-          <w:sz w:val="18"/>
-          <w:szCs w:val="18"/>
-        </w:rPr>
+        <w:t>t = np.linspace(0, 10, steps)</w:t>
+      </w:r>
+    </w:p>
+    <w:p>
+      <w:pPr>
+        <w:pStyle w:val="Normal"/>
+        <w:spacing w:lineRule="auto" w:line="240" w:before="0" w:after="0"/>
+        <w:ind w:firstLine="708"/>
+        <w:jc w:val="both"/>
+        <w:rPr>
+          <w:rFonts w:ascii="Lucida Console" w:hAnsi="Lucida Console"/>
+          <w:sz w:val="18"/>
+          <w:szCs w:val="18"/>
+        </w:rPr>
+      </w:pPr>
+      <w:r>
+        <w:rPr/>
       </w:r>
     </w:p>
     <w:p>
@@ -2590,11 +2510,7 @@
         </w:rPr>
       </w:pPr>
       <w:r>
-        <w:rPr>
-          <w:rFonts w:ascii="Lucida Console" w:hAnsi="Lucida Console"/>
-          <w:sz w:val="18"/>
-          <w:szCs w:val="18"/>
-        </w:rPr>
+        <w:rPr/>
       </w:r>
     </w:p>
     <w:p>
@@ -2715,11 +2631,7 @@
         </w:rPr>
       </w:pPr>
       <w:r>
-        <w:rPr>
-          <w:rFonts w:ascii="Lucida Console" w:hAnsi="Lucida Console"/>
-          <w:sz w:val="18"/>
-          <w:szCs w:val="18"/>
-        </w:rPr>
+        <w:rPr/>
       </w:r>
     </w:p>
     <w:p>
@@ -2756,11 +2668,7 @@
         </w:rPr>
       </w:pPr>
       <w:r>
-        <w:rPr>
-          <w:rFonts w:ascii="Lucida Console" w:hAnsi="Lucida Console"/>
-          <w:sz w:val="18"/>
-          <w:szCs w:val="18"/>
-        </w:rPr>
+        <w:rPr/>
       </w:r>
     </w:p>
     <w:p>
@@ -2860,11 +2768,7 @@
         </w:rPr>
       </w:pPr>
       <w:r>
-        <w:rPr>
-          <w:rFonts w:ascii="Lucida Console" w:hAnsi="Lucida Console"/>
-          <w:sz w:val="18"/>
-          <w:szCs w:val="18"/>
-        </w:rPr>
+        <w:rPr/>
       </w:r>
     </w:p>
     <w:p>
@@ -3001,11 +2905,7 @@
         </w:rPr>
       </w:pPr>
       <w:r>
-        <w:rPr>
-          <w:rFonts w:ascii="Lucida Console" w:hAnsi="Lucida Console"/>
-          <w:sz w:val="18"/>
-          <w:szCs w:val="18"/>
-        </w:rPr>
+        <w:rPr/>
       </w:r>
     </w:p>
     <w:p>
@@ -3126,11 +3026,7 @@
         </w:rPr>
       </w:pPr>
       <w:r>
-        <w:rPr>
-          <w:rFonts w:ascii="Lucida Console" w:hAnsi="Lucida Console"/>
-          <w:sz w:val="18"/>
-          <w:szCs w:val="18"/>
-        </w:rPr>
+        <w:rPr/>
       </w:r>
     </w:p>
     <w:p>
@@ -3209,11 +3105,7 @@
         </w:rPr>
       </w:pPr>
       <w:r>
-        <w:rPr>
-          <w:rFonts w:ascii="Lucida Console" w:hAnsi="Lucida Console"/>
-          <w:sz w:val="18"/>
-          <w:szCs w:val="18"/>
-        </w:rPr>
+        <w:rPr/>
       </w:r>
     </w:p>
     <w:p>
@@ -3271,73 +3163,102 @@
         </w:rPr>
       </w:pPr>
       <w:r>
-        <w:rPr>
-          <w:rFonts w:ascii="Lucida Console" w:hAnsi="Lucida Console"/>
-          <w:sz w:val="18"/>
-          <w:szCs w:val="18"/>
-        </w:rPr>
-      </w:r>
-    </w:p>
-    <w:p>
-      <w:pPr>
-        <w:pStyle w:val="Normal"/>
-        <w:spacing w:lineRule="auto" w:line="240" w:before="0" w:after="0"/>
-        <w:ind w:firstLine="708"/>
-        <w:jc w:val="both"/>
-        <w:rPr>
-          <w:rFonts w:ascii="Lucida Console" w:hAnsi="Lucida Console"/>
-          <w:sz w:val="18"/>
-          <w:szCs w:val="18"/>
-        </w:rPr>
-      </w:pPr>
-      <w:r>
-        <w:rPr>
-          <w:rFonts w:cs="Times New Roman" w:ascii="Lucida Console" w:hAnsi="Lucida Console"/>
-          <w:sz w:val="18"/>
-          <w:szCs w:val="18"/>
-        </w:rPr>
-        <w:t>E_x = x0 + L * np.cos(t)</w:t>
-      </w:r>
-    </w:p>
-    <w:p>
-      <w:pPr>
-        <w:pStyle w:val="Normal"/>
-        <w:spacing w:lineRule="auto" w:line="240" w:before="0" w:after="0"/>
-        <w:ind w:firstLine="708"/>
-        <w:jc w:val="both"/>
-        <w:rPr>
-          <w:rFonts w:ascii="Lucida Console" w:hAnsi="Lucida Console"/>
-          <w:sz w:val="18"/>
-          <w:szCs w:val="18"/>
-        </w:rPr>
-      </w:pPr>
-      <w:r>
-        <w:rPr>
-          <w:rFonts w:cs="Times New Roman" w:ascii="Lucida Console" w:hAnsi="Lucida Console"/>
-          <w:sz w:val="18"/>
-          <w:szCs w:val="18"/>
-        </w:rPr>
-        <w:t>E_y = y0 + L * np.sin(t)</w:t>
-      </w:r>
-    </w:p>
-    <w:p>
-      <w:pPr>
-        <w:pStyle w:val="Normal"/>
-        <w:spacing w:lineRule="auto" w:line="240" w:before="0" w:after="0"/>
-        <w:ind w:firstLine="708"/>
-        <w:jc w:val="both"/>
-        <w:rPr>
-          <w:rFonts w:ascii="Lucida Console" w:hAnsi="Lucida Console"/>
-          <w:sz w:val="18"/>
-          <w:szCs w:val="18"/>
-        </w:rPr>
-      </w:pPr>
-      <w:r>
-        <w:rPr>
-          <w:rFonts w:ascii="Lucida Console" w:hAnsi="Lucida Console"/>
-          <w:sz w:val="18"/>
-          <w:szCs w:val="18"/>
-        </w:rPr>
+        <w:rPr/>
+      </w:r>
+    </w:p>
+    <w:p>
+      <w:pPr>
+        <w:pStyle w:val="Normal"/>
+        <w:spacing w:lineRule="auto" w:line="240" w:before="0" w:after="0"/>
+        <w:ind w:firstLine="708"/>
+        <w:jc w:val="both"/>
+        <w:rPr>
+          <w:rFonts w:ascii="Lucida Console" w:hAnsi="Lucida Console"/>
+          <w:sz w:val="18"/>
+          <w:szCs w:val="18"/>
+        </w:rPr>
+      </w:pPr>
+      <w:r>
+        <w:rPr>
+          <w:rFonts w:cs="Times New Roman" w:ascii="Lucida Console" w:hAnsi="Lucida Console"/>
+          <w:sz w:val="18"/>
+          <w:szCs w:val="18"/>
+        </w:rPr>
+        <w:t>phi = phi - np.pi / 2</w:t>
+      </w:r>
+    </w:p>
+    <w:p>
+      <w:pPr>
+        <w:pStyle w:val="Normal"/>
+        <w:spacing w:lineRule="auto" w:line="240" w:before="0" w:after="0"/>
+        <w:ind w:firstLine="708"/>
+        <w:jc w:val="both"/>
+        <w:rPr>
+          <w:rFonts w:ascii="Lucida Console" w:hAnsi="Lucida Console"/>
+          <w:sz w:val="18"/>
+          <w:szCs w:val="18"/>
+        </w:rPr>
+      </w:pPr>
+      <w:r>
+        <w:rPr/>
+      </w:r>
+    </w:p>
+    <w:p>
+      <w:pPr>
+        <w:pStyle w:val="Normal"/>
+        <w:spacing w:lineRule="auto" w:line="240" w:before="0" w:after="0"/>
+        <w:ind w:firstLine="708"/>
+        <w:jc w:val="both"/>
+        <w:rPr>
+          <w:rFonts w:ascii="Lucida Console" w:hAnsi="Lucida Console"/>
+          <w:sz w:val="18"/>
+          <w:szCs w:val="18"/>
+        </w:rPr>
+      </w:pPr>
+      <w:r>
+        <w:rPr>
+          <w:rFonts w:cs="Times New Roman" w:ascii="Lucida Console" w:hAnsi="Lucida Console"/>
+          <w:sz w:val="18"/>
+          <w:szCs w:val="18"/>
+        </w:rPr>
+        <w:t>E_x = x0 + L * np.cos(phi)</w:t>
+      </w:r>
+    </w:p>
+    <w:p>
+      <w:pPr>
+        <w:pStyle w:val="Normal"/>
+        <w:spacing w:lineRule="auto" w:line="240" w:before="0" w:after="0"/>
+        <w:ind w:firstLine="708"/>
+        <w:jc w:val="both"/>
+        <w:rPr>
+          <w:rFonts w:ascii="Lucida Console" w:hAnsi="Lucida Console"/>
+          <w:sz w:val="18"/>
+          <w:szCs w:val="18"/>
+        </w:rPr>
+      </w:pPr>
+      <w:r>
+        <w:rPr>
+          <w:rFonts w:cs="Times New Roman" w:ascii="Lucida Console" w:hAnsi="Lucida Console"/>
+          <w:sz w:val="18"/>
+          <w:szCs w:val="18"/>
+        </w:rPr>
+        <w:t>E_y = y0 + L * np.sin(phi)</w:t>
+      </w:r>
+    </w:p>
+    <w:p>
+      <w:pPr>
+        <w:pStyle w:val="Normal"/>
+        <w:spacing w:lineRule="auto" w:line="240" w:before="0" w:after="0"/>
+        <w:ind w:firstLine="708"/>
+        <w:jc w:val="both"/>
+        <w:rPr>
+          <w:rFonts w:ascii="Lucida Console" w:hAnsi="Lucida Console"/>
+          <w:sz w:val="18"/>
+          <w:szCs w:val="18"/>
+        </w:rPr>
+      </w:pPr>
+      <w:r>
+        <w:rPr/>
       </w:r>
     </w:p>
     <w:p>
@@ -3379,69 +3300,65 @@
           <w:sz w:val="18"/>
           <w:szCs w:val="18"/>
         </w:rPr>
-        <w:t>L_sping_curr = L_sping_max * np.sin(t)</w:t>
-      </w:r>
-    </w:p>
-    <w:p>
-      <w:pPr>
-        <w:pStyle w:val="Normal"/>
-        <w:spacing w:lineRule="auto" w:line="240" w:before="0" w:after="0"/>
-        <w:ind w:firstLine="708"/>
-        <w:jc w:val="both"/>
-        <w:rPr>
-          <w:rFonts w:ascii="Lucida Console" w:hAnsi="Lucida Console"/>
-          <w:sz w:val="18"/>
-          <w:szCs w:val="18"/>
-        </w:rPr>
-      </w:pPr>
-      <w:r>
-        <w:rPr>
-          <w:rFonts w:cs="Times New Roman" w:ascii="Lucida Console" w:hAnsi="Lucida Console"/>
-          <w:sz w:val="18"/>
-          <w:szCs w:val="18"/>
-        </w:rPr>
-        <w:t>M_x = x0 - L_sping_curr * np.cos(t)</w:t>
-      </w:r>
-    </w:p>
-    <w:p>
-      <w:pPr>
-        <w:pStyle w:val="Normal"/>
-        <w:spacing w:lineRule="auto" w:line="240" w:before="0" w:after="0"/>
-        <w:ind w:firstLine="708"/>
-        <w:jc w:val="both"/>
-        <w:rPr>
-          <w:rFonts w:ascii="Lucida Console" w:hAnsi="Lucida Console"/>
-          <w:sz w:val="18"/>
-          <w:szCs w:val="18"/>
-        </w:rPr>
-      </w:pPr>
-      <w:r>
-        <w:rPr>
-          <w:rFonts w:cs="Times New Roman" w:ascii="Lucida Console" w:hAnsi="Lucida Console"/>
-          <w:sz w:val="18"/>
-          <w:szCs w:val="18"/>
-        </w:rPr>
-        <w:t>M_y = y0 - L_sping_curr * np.sin(t)</w:t>
-      </w:r>
-    </w:p>
-    <w:p>
-      <w:pPr>
-        <w:pStyle w:val="Normal"/>
-        <w:spacing w:lineRule="auto" w:line="240" w:before="0" w:after="0"/>
-        <w:ind w:firstLine="708"/>
-        <w:jc w:val="both"/>
-        <w:rPr>
-          <w:rFonts w:ascii="Lucida Console" w:hAnsi="Lucida Console"/>
-          <w:sz w:val="18"/>
-          <w:szCs w:val="18"/>
-        </w:rPr>
-      </w:pPr>
-      <w:r>
-        <w:rPr>
-          <w:rFonts w:ascii="Lucida Console" w:hAnsi="Lucida Console"/>
-          <w:sz w:val="18"/>
-          <w:szCs w:val="18"/>
-        </w:rPr>
+        <w:t>L_sping_curr = L_sping_max * np.cos(s)</w:t>
+      </w:r>
+    </w:p>
+    <w:p>
+      <w:pPr>
+        <w:pStyle w:val="Normal"/>
+        <w:spacing w:lineRule="auto" w:line="240" w:before="0" w:after="0"/>
+        <w:ind w:firstLine="708"/>
+        <w:jc w:val="both"/>
+        <w:rPr>
+          <w:rFonts w:ascii="Lucida Console" w:hAnsi="Lucida Console"/>
+          <w:sz w:val="18"/>
+          <w:szCs w:val="18"/>
+        </w:rPr>
+      </w:pPr>
+      <w:r>
+        <w:rPr>
+          <w:rFonts w:cs="Times New Roman" w:ascii="Lucida Console" w:hAnsi="Lucida Console"/>
+          <w:sz w:val="18"/>
+          <w:szCs w:val="18"/>
+        </w:rPr>
+        <w:t>M_x = x0 + L_sping_curr * np.cos(phi)</w:t>
+      </w:r>
+    </w:p>
+    <w:p>
+      <w:pPr>
+        <w:pStyle w:val="Normal"/>
+        <w:spacing w:lineRule="auto" w:line="240" w:before="0" w:after="0"/>
+        <w:ind w:firstLine="708"/>
+        <w:jc w:val="both"/>
+        <w:rPr>
+          <w:rFonts w:ascii="Lucida Console" w:hAnsi="Lucida Console"/>
+          <w:sz w:val="18"/>
+          <w:szCs w:val="18"/>
+        </w:rPr>
+      </w:pPr>
+      <w:r>
+        <w:rPr>
+          <w:rFonts w:cs="Times New Roman" w:ascii="Lucida Console" w:hAnsi="Lucida Console"/>
+          <w:sz w:val="18"/>
+          <w:szCs w:val="18"/>
+        </w:rPr>
+        <w:t>M_y = y0 + L_sping_curr * np.sin(phi)</w:t>
+      </w:r>
+    </w:p>
+    <w:p>
+      <w:pPr>
+        <w:pStyle w:val="Normal"/>
+        <w:spacing w:lineRule="auto" w:line="240" w:before="0" w:after="0"/>
+        <w:ind w:firstLine="708"/>
+        <w:jc w:val="both"/>
+        <w:rPr>
+          <w:rFonts w:ascii="Lucida Console" w:hAnsi="Lucida Console"/>
+          <w:sz w:val="18"/>
+          <w:szCs w:val="18"/>
+        </w:rPr>
+      </w:pPr>
+      <w:r>
+        <w:rPr/>
       </w:r>
     </w:p>
     <w:p>
@@ -3541,11 +3458,7 @@
         </w:rPr>
       </w:pPr>
       <w:r>
-        <w:rPr>
-          <w:rFonts w:ascii="Lucida Console" w:hAnsi="Lucida Console"/>
-          <w:sz w:val="18"/>
-          <w:szCs w:val="18"/>
-        </w:rPr>
+        <w:rPr/>
       </w:r>
     </w:p>
     <w:p>
@@ -3603,11 +3516,7 @@
         </w:rPr>
       </w:pPr>
       <w:r>
-        <w:rPr>
-          <w:rFonts w:ascii="Lucida Console" w:hAnsi="Lucida Console"/>
-          <w:sz w:val="18"/>
-          <w:szCs w:val="18"/>
-        </w:rPr>
+        <w:rPr/>
       </w:r>
     </w:p>
     <w:p>
@@ -3728,11 +3637,7 @@
         </w:rPr>
       </w:pPr>
       <w:r>
-        <w:rPr>
-          <w:rFonts w:ascii="Lucida Console" w:hAnsi="Lucida Console"/>
-          <w:sz w:val="18"/>
-          <w:szCs w:val="18"/>
-        </w:rPr>
+        <w:rPr/>
       </w:r>
     </w:p>
     <w:p>
@@ -3769,11 +3674,7 @@
         </w:rPr>
       </w:pPr>
       <w:r>
-        <w:rPr>
-          <w:rFonts w:ascii="Lucida Console" w:hAnsi="Lucida Console"/>
-          <w:sz w:val="18"/>
-          <w:szCs w:val="18"/>
-        </w:rPr>
+        <w:rPr/>
       </w:r>
     </w:p>
     <w:p>
@@ -3795,6 +3696,42 @@
           <w:szCs w:val="18"/>
         </w:rPr>
         <w:t>plt.show()</w:t>
+      </w:r>
+    </w:p>
+    <w:p>
+      <w:pPr>
+        <w:pStyle w:val="Normal"/>
+        <w:spacing w:lineRule="auto" w:line="240" w:before="0" w:after="0"/>
+        <w:ind w:firstLine="708"/>
+        <w:jc w:val="both"/>
+        <w:rPr>
+          <w:rFonts w:ascii="Lucida Console" w:hAnsi="Lucida Console"/>
+          <w:sz w:val="18"/>
+          <w:szCs w:val="18"/>
+        </w:rPr>
+      </w:pPr>
+      <w:r>
+        <w:rPr/>
+      </w:r>
+    </w:p>
+    <w:p>
+      <w:pPr>
+        <w:pStyle w:val="Normal"/>
+        <w:spacing w:lineRule="auto" w:line="240" w:before="0" w:after="0"/>
+        <w:ind w:firstLine="708"/>
+        <w:jc w:val="both"/>
+        <w:rPr>
+          <w:rFonts w:ascii="Lucida Console" w:hAnsi="Lucida Console"/>
+          <w:sz w:val="18"/>
+          <w:szCs w:val="18"/>
+        </w:rPr>
+      </w:pPr>
+      <w:r>
+        <w:rPr>
+          <w:rFonts w:cs="Times New Roman" w:ascii="Times New Roman" w:hAnsi="Times New Roman"/>
+          <w:sz w:val="28"/>
+          <w:szCs w:val="28"/>
+        </w:rPr>
       </w:r>
     </w:p>
     <w:p>
@@ -3814,6 +3751,7 @@
           <w:sz w:val="28"/>
           <w:szCs w:val="28"/>
         </w:rPr>
+        <w:t>Результат выполнения программы</w:t>
       </w:r>
     </w:p>
     <w:p>
@@ -3833,33 +3771,18 @@
           <w:sz w:val="28"/>
           <w:szCs w:val="28"/>
         </w:rPr>
-        <w:t>Результат выполнения программы</w:t>
-      </w:r>
-    </w:p>
-    <w:p>
-      <w:pPr>
-        <w:pStyle w:val="Normal"/>
-        <w:ind w:firstLine="708"/>
-        <w:jc w:val="both"/>
-        <w:rPr>
-          <w:rFonts w:ascii="Times New Roman" w:hAnsi="Times New Roman" w:cs="Times New Roman"/>
-          <w:sz w:val="28"/>
-          <w:szCs w:val="28"/>
-        </w:rPr>
-      </w:pPr>
-      <w:r>
         <w:drawing>
           <wp:anchor behindDoc="0" distT="0" distB="0" distL="0" distR="0" simplePos="0" locked="0" layoutInCell="0" allowOverlap="1" relativeHeight="4">
             <wp:simplePos x="0" y="0"/>
             <wp:positionH relativeFrom="column">
-              <wp:posOffset>271145</wp:posOffset>
+              <wp:posOffset>-171450</wp:posOffset>
             </wp:positionH>
             <wp:positionV relativeFrom="paragraph">
-              <wp:posOffset>-28575</wp:posOffset>
+              <wp:posOffset>-88265</wp:posOffset>
             </wp:positionV>
-            <wp:extent cx="5088255" cy="2220595"/>
+            <wp:extent cx="5940425" cy="2621280"/>
             <wp:effectExtent l="0" t="0" r="0" b="0"/>
-            <wp:wrapTopAndBottom/>
+            <wp:wrapSquare wrapText="largest"/>
             <wp:docPr id="3" name="Изображение3" descr=""/>
             <wp:cNvGraphicFramePr>
               <a:graphicFrameLocks xmlns:a="http://schemas.openxmlformats.org/drawingml/2006/main" noChangeAspect="1"/>
@@ -3882,7 +3805,7 @@
                   <pic:spPr bwMode="auto">
                     <a:xfrm>
                       <a:off x="0" y="0"/>
-                      <a:ext cx="5088255" cy="2220595"/>
+                      <a:ext cx="5940425" cy="2621280"/>
                     </a:xfrm>
                     <a:prstGeom prst="rect">
                       <a:avLst/>
@@ -3893,19 +3816,49 @@
             </a:graphic>
           </wp:anchor>
         </w:drawing>
+      </w:r>
+    </w:p>
+    <w:p>
+      <w:pPr>
+        <w:pStyle w:val="Normal"/>
+        <w:ind w:firstLine="708"/>
+        <w:jc w:val="both"/>
+        <w:rPr>
+          <w:rFonts w:ascii="Times New Roman" w:hAnsi="Times New Roman" w:cs="Times New Roman"/>
+          <w:sz w:val="28"/>
+          <w:szCs w:val="28"/>
+        </w:rPr>
+      </w:pPr>
+      <w:r>
+        <w:rPr>
+          <w:rFonts w:cs="Times New Roman" w:ascii="Times New Roman" w:hAnsi="Times New Roman"/>
+          <w:sz w:val="28"/>
+          <w:szCs w:val="28"/>
+        </w:rPr>
+      </w:r>
+    </w:p>
+    <w:p>
+      <w:pPr>
+        <w:pStyle w:val="Normal"/>
+        <w:ind w:hanging="0"/>
+        <w:jc w:val="both"/>
+        <w:rPr/>
+      </w:pPr>
+      <w:r>
+        <w:rPr/>
         <w:drawing>
-          <wp:anchor behindDoc="0" distT="0" distB="0" distL="0" distR="0" simplePos="0" locked="0" layoutInCell="0" allowOverlap="1" relativeHeight="6">
+          <wp:anchor behindDoc="0" distT="0" distB="0" distL="0" distR="0" simplePos="0" locked="0" layoutInCell="0" allowOverlap="1" relativeHeight="5">
             <wp:simplePos x="0" y="0"/>
             <wp:positionH relativeFrom="column">
-              <wp:posOffset>233045</wp:posOffset>
+              <wp:align>center</wp:align>
             </wp:positionH>
             <wp:positionV relativeFrom="paragraph">
-              <wp:posOffset>2381250</wp:posOffset>
+              <wp:posOffset>635</wp:posOffset>
             </wp:positionV>
-            <wp:extent cx="5145405" cy="2245360"/>
+            <wp:extent cx="5940425" cy="2621280"/>
             <wp:effectExtent l="0" t="0" r="0" b="0"/>
-            <wp:wrapTopAndBottom/>
-            <wp:docPr id="4" name="Изображение5" descr=""/>
+            <wp:wrapSquare wrapText="largest"/>
+            <wp:docPr id="4" name="Изображение4" descr=""/>
             <wp:cNvGraphicFramePr>
               <a:graphicFrameLocks xmlns:a="http://schemas.openxmlformats.org/drawingml/2006/main" noChangeAspect="1"/>
             </wp:cNvGraphicFramePr>
@@ -3913,7 +3866,7 @@
               <a:graphicData uri="http://schemas.openxmlformats.org/drawingml/2006/picture">
                 <pic:pic xmlns:pic="http://schemas.openxmlformats.org/drawingml/2006/picture">
                   <pic:nvPicPr>
-                    <pic:cNvPr id="4" name="Изображение5" descr=""/>
+                    <pic:cNvPr id="4" name="Изображение4" descr=""/>
                     <pic:cNvPicPr>
                       <a:picLocks noChangeAspect="1" noChangeArrowheads="1"/>
                     </pic:cNvPicPr>
@@ -3927,7 +3880,7 @@
                   <pic:spPr bwMode="auto">
                     <a:xfrm>
                       <a:off x="0" y="0"/>
-                      <a:ext cx="5145405" cy="2245360"/>
+                      <a:ext cx="5940425" cy="2621280"/>
                     </a:xfrm>
                     <a:prstGeom prst="rect">
                       <a:avLst/>
@@ -3940,50 +3893,8 @@
         </w:drawing>
       </w:r>
       <w:r>
-        <w:rPr>
-          <w:rFonts w:cs="Times New Roman" w:ascii="Times New Roman" w:hAnsi="Times New Roman"/>
-          <w:sz w:val="28"/>
-          <w:szCs w:val="28"/>
-        </w:rPr>
-        <w:t xml:space="preserve">     </w:t>
-      </w:r>
-    </w:p>
-    <w:p>
-      <w:pPr>
-        <w:pStyle w:val="Normal"/>
-        <w:ind w:firstLine="708"/>
-        <w:jc w:val="both"/>
-        <w:rPr>
-          <w:rFonts w:ascii="Times New Roman" w:hAnsi="Times New Roman" w:cs="Times New Roman"/>
-          <w:sz w:val="28"/>
-          <w:szCs w:val="28"/>
-        </w:rPr>
-      </w:pPr>
-      <w:r>
-        <w:rPr>
-          <w:rFonts w:cs="Times New Roman" w:ascii="Times New Roman" w:hAnsi="Times New Roman"/>
-          <w:sz w:val="28"/>
-          <w:szCs w:val="28"/>
-        </w:rPr>
-      </w:r>
-    </w:p>
-    <w:p>
-      <w:pPr>
-        <w:pStyle w:val="Normal"/>
-        <w:ind w:firstLine="708"/>
-        <w:jc w:val="both"/>
-        <w:rPr>
-          <w:rFonts w:ascii="Times New Roman" w:hAnsi="Times New Roman" w:cs="Times New Roman"/>
-          <w:sz w:val="28"/>
-          <w:szCs w:val="28"/>
-        </w:rPr>
-      </w:pPr>
-      <w:r>
-        <w:rPr>
-          <w:rFonts w:cs="Times New Roman" w:ascii="Times New Roman" w:hAnsi="Times New Roman"/>
-          <w:sz w:val="28"/>
-          <w:szCs w:val="28"/>
-        </w:rPr>
+        <w:rPr/>
+        <w:t xml:space="preserve"> </w:t>
       </w:r>
     </w:p>
     <w:p>
@@ -3995,31 +3906,19 @@
       </w:pPr>
       <w:r>
         <w:rPr/>
-        <w:t xml:space="preserve"> </w:t>
-      </w:r>
-    </w:p>
-    <w:p>
-      <w:pPr>
-        <w:pStyle w:val="Normal"/>
-        <w:ind w:hanging="0"/>
-        <w:jc w:val="both"/>
-        <w:rPr/>
-      </w:pPr>
-      <w:r>
-        <w:rPr/>
         <w:drawing>
-          <wp:anchor behindDoc="0" distT="0" distB="0" distL="0" distR="0" simplePos="0" locked="0" layoutInCell="0" allowOverlap="1" relativeHeight="5">
+          <wp:anchor behindDoc="0" distT="0" distB="0" distL="0" distR="0" simplePos="0" locked="0" layoutInCell="0" allowOverlap="1" relativeHeight="6">
             <wp:simplePos x="0" y="0"/>
             <wp:positionH relativeFrom="column">
-              <wp:posOffset>379730</wp:posOffset>
+              <wp:align>center</wp:align>
             </wp:positionH>
             <wp:positionV relativeFrom="paragraph">
-              <wp:posOffset>-412750</wp:posOffset>
+              <wp:posOffset>635</wp:posOffset>
             </wp:positionV>
-            <wp:extent cx="4693920" cy="2047875"/>
+            <wp:extent cx="5940425" cy="2621280"/>
             <wp:effectExtent l="0" t="0" r="0" b="0"/>
-            <wp:wrapTopAndBottom/>
-            <wp:docPr id="5" name="Изображение4" descr=""/>
+            <wp:wrapSquare wrapText="largest"/>
+            <wp:docPr id="5" name="Изображение5" descr=""/>
             <wp:cNvGraphicFramePr>
               <a:graphicFrameLocks xmlns:a="http://schemas.openxmlformats.org/drawingml/2006/main" noChangeAspect="1"/>
             </wp:cNvGraphicFramePr>
@@ -4027,7 +3926,7 @@
               <a:graphicData uri="http://schemas.openxmlformats.org/drawingml/2006/picture">
                 <pic:pic xmlns:pic="http://schemas.openxmlformats.org/drawingml/2006/picture">
                   <pic:nvPicPr>
-                    <pic:cNvPr id="5" name="Изображение4" descr=""/>
+                    <pic:cNvPr id="5" name="Изображение5" descr=""/>
                     <pic:cNvPicPr>
                       <a:picLocks noChangeAspect="1" noChangeArrowheads="1"/>
                     </pic:cNvPicPr>
@@ -4041,7 +3940,7 @@
                   <pic:spPr bwMode="auto">
                     <a:xfrm>
                       <a:off x="0" y="0"/>
-                      <a:ext cx="4693920" cy="2047875"/>
+                      <a:ext cx="5940425" cy="2621280"/>
                     </a:xfrm>
                     <a:prstGeom prst="rect">
                       <a:avLst/>
@@ -4066,15 +3965,15 @@
           <wp:anchor behindDoc="0" distT="0" distB="0" distL="0" distR="0" simplePos="0" locked="0" layoutInCell="0" allowOverlap="1" relativeHeight="7">
             <wp:simplePos x="0" y="0"/>
             <wp:positionH relativeFrom="column">
-              <wp:posOffset>328295</wp:posOffset>
+              <wp:align>center</wp:align>
             </wp:positionH>
             <wp:positionV relativeFrom="paragraph">
-              <wp:posOffset>2124075</wp:posOffset>
+              <wp:posOffset>635</wp:posOffset>
             </wp:positionV>
-            <wp:extent cx="4783455" cy="2087245"/>
+            <wp:extent cx="5940425" cy="2621280"/>
             <wp:effectExtent l="0" t="0" r="0" b="0"/>
-            <wp:wrapTopAndBottom/>
-            <wp:docPr id="6" name="Изображение7" descr=""/>
+            <wp:wrapSquare wrapText="largest"/>
+            <wp:docPr id="6" name="Изображение6" descr=""/>
             <wp:cNvGraphicFramePr>
               <a:graphicFrameLocks xmlns:a="http://schemas.openxmlformats.org/drawingml/2006/main" noChangeAspect="1"/>
             </wp:cNvGraphicFramePr>
@@ -4082,7 +3981,7 @@
               <a:graphicData uri="http://schemas.openxmlformats.org/drawingml/2006/picture">
                 <pic:pic xmlns:pic="http://schemas.openxmlformats.org/drawingml/2006/picture">
                   <pic:nvPicPr>
-                    <pic:cNvPr id="6" name="Изображение7" descr=""/>
+                    <pic:cNvPr id="6" name="Изображение6" descr=""/>
                     <pic:cNvPicPr>
                       <a:picLocks noChangeAspect="1" noChangeArrowheads="1"/>
                     </pic:cNvPicPr>
@@ -4096,7 +3995,7 @@
                   <pic:spPr bwMode="auto">
                     <a:xfrm>
                       <a:off x="0" y="0"/>
-                      <a:ext cx="4783455" cy="2087245"/>
+                      <a:ext cx="5940425" cy="2621280"/>
                     </a:xfrm>
                     <a:prstGeom prst="rect">
                       <a:avLst/>
@@ -4107,19 +4006,45 @@
             </a:graphic>
           </wp:anchor>
         </w:drawing>
+      </w:r>
+      <w:r>
+        <w:rPr/>
+        <w:t xml:space="preserve"> </w:t>
+      </w:r>
+    </w:p>
+    <w:p>
+      <w:pPr>
+        <w:pStyle w:val="Normal"/>
+        <w:ind w:hanging="0"/>
+        <w:jc w:val="both"/>
+        <w:rPr/>
+      </w:pPr>
+      <w:r>
+        <w:rPr/>
+      </w:r>
+    </w:p>
+    <w:p>
+      <w:pPr>
+        <w:pStyle w:val="Normal"/>
+        <w:ind w:hanging="0"/>
+        <w:jc w:val="both"/>
+        <w:rPr/>
+      </w:pPr>
+      <w:r>
+        <w:rPr/>
         <w:drawing>
           <wp:anchor behindDoc="0" distT="0" distB="0" distL="0" distR="0" simplePos="0" locked="0" layoutInCell="0" allowOverlap="1" relativeHeight="8">
             <wp:simplePos x="0" y="0"/>
             <wp:positionH relativeFrom="column">
-              <wp:posOffset>371475</wp:posOffset>
+              <wp:align>center</wp:align>
             </wp:positionH>
             <wp:positionV relativeFrom="paragraph">
-              <wp:posOffset>-36195</wp:posOffset>
+              <wp:posOffset>635</wp:posOffset>
             </wp:positionV>
-            <wp:extent cx="4787900" cy="2089150"/>
+            <wp:extent cx="5940425" cy="2621280"/>
             <wp:effectExtent l="0" t="0" r="0" b="0"/>
-            <wp:wrapTopAndBottom/>
-            <wp:docPr id="7" name="Изображение8" descr=""/>
+            <wp:wrapSquare wrapText="largest"/>
+            <wp:docPr id="7" name="Изображение7" descr=""/>
             <wp:cNvGraphicFramePr>
               <a:graphicFrameLocks xmlns:a="http://schemas.openxmlformats.org/drawingml/2006/main" noChangeAspect="1"/>
             </wp:cNvGraphicFramePr>
@@ -4127,7 +4052,7 @@
               <a:graphicData uri="http://schemas.openxmlformats.org/drawingml/2006/picture">
                 <pic:pic xmlns:pic="http://schemas.openxmlformats.org/drawingml/2006/picture">
                   <pic:nvPicPr>
-                    <pic:cNvPr id="7" name="Изображение8" descr=""/>
+                    <pic:cNvPr id="7" name="Изображение7" descr=""/>
                     <pic:cNvPicPr>
                       <a:picLocks noChangeAspect="1" noChangeArrowheads="1"/>
                     </pic:cNvPicPr>
@@ -4141,7 +4066,7 @@
                   <pic:spPr bwMode="auto">
                     <a:xfrm>
                       <a:off x="0" y="0"/>
-                      <a:ext cx="4787900" cy="2089150"/>
+                      <a:ext cx="5940425" cy="2621280"/>
                     </a:xfrm>
                     <a:prstGeom prst="rect">
                       <a:avLst/>
@@ -4153,55 +4078,29 @@
           </wp:anchor>
         </w:drawing>
       </w:r>
-      <w:r>
-        <w:rPr/>
-        <w:t xml:space="preserve"> </w:t>
-      </w:r>
-    </w:p>
-    <w:p>
-      <w:pPr>
-        <w:pStyle w:val="Normal"/>
+    </w:p>
+    <w:p>
+      <w:pPr>
+        <w:pStyle w:val="Normal"/>
+        <w:spacing w:before="0" w:after="200"/>
         <w:ind w:hanging="0"/>
         <w:jc w:val="both"/>
         <w:rPr/>
       </w:pPr>
       <w:r>
-        <w:rPr/>
-      </w:r>
-    </w:p>
-    <w:p>
-      <w:pPr>
-        <w:pStyle w:val="Normal"/>
-        <w:ind w:hanging="0"/>
-        <w:jc w:val="both"/>
-        <w:rPr/>
-      </w:pPr>
-      <w:r>
-        <w:rPr/>
-      </w:r>
-    </w:p>
-    <w:p>
-      <w:pPr>
-        <w:pStyle w:val="Normal"/>
-        <w:ind w:hanging="0"/>
-        <w:jc w:val="both"/>
-        <w:rPr/>
-      </w:pPr>
-      <w:r>
-        <w:rPr/>
         <w:drawing>
           <wp:anchor behindDoc="0" distT="0" distB="0" distL="0" distR="0" simplePos="0" locked="0" layoutInCell="0" allowOverlap="1" relativeHeight="9">
             <wp:simplePos x="0" y="0"/>
             <wp:positionH relativeFrom="column">
-              <wp:posOffset>166370</wp:posOffset>
+              <wp:align>center</wp:align>
             </wp:positionH>
             <wp:positionV relativeFrom="paragraph">
-              <wp:posOffset>-176530</wp:posOffset>
+              <wp:posOffset>635</wp:posOffset>
             </wp:positionV>
-            <wp:extent cx="5059680" cy="2207895"/>
+            <wp:extent cx="5940425" cy="2621280"/>
             <wp:effectExtent l="0" t="0" r="0" b="0"/>
-            <wp:wrapSquare wrapText="bothSides"/>
-            <wp:docPr id="8" name="Изображение9" descr=""/>
+            <wp:wrapSquare wrapText="largest"/>
+            <wp:docPr id="8" name="Изображение8" descr=""/>
             <wp:cNvGraphicFramePr>
               <a:graphicFrameLocks xmlns:a="http://schemas.openxmlformats.org/drawingml/2006/main" noChangeAspect="1"/>
             </wp:cNvGraphicFramePr>
@@ -4209,7 +4108,7 @@
               <a:graphicData uri="http://schemas.openxmlformats.org/drawingml/2006/picture">
                 <pic:pic xmlns:pic="http://schemas.openxmlformats.org/drawingml/2006/picture">
                   <pic:nvPicPr>
-                    <pic:cNvPr id="8" name="Изображение9" descr=""/>
+                    <pic:cNvPr id="8" name="Изображение8" descr=""/>
                     <pic:cNvPicPr>
                       <a:picLocks noChangeAspect="1" noChangeArrowheads="1"/>
                     </pic:cNvPicPr>
@@ -4223,7 +4122,7 @@
                   <pic:spPr bwMode="auto">
                     <a:xfrm>
                       <a:off x="0" y="0"/>
-                      <a:ext cx="5059680" cy="2207895"/>
+                      <a:ext cx="5940425" cy="2621280"/>
                     </a:xfrm>
                     <a:prstGeom prst="rect">
                       <a:avLst/>
@@ -4235,49 +4134,9 @@
           </wp:anchor>
         </w:drawing>
       </w:r>
-    </w:p>
-    <w:p>
-      <w:pPr>
-        <w:pStyle w:val="Normal"/>
-        <w:ind w:hanging="0"/>
-        <w:jc w:val="both"/>
-        <w:rPr/>
-      </w:pPr>
-      <w:r>
-        <w:rPr/>
-      </w:r>
-    </w:p>
-    <w:p>
-      <w:pPr>
-        <w:pStyle w:val="Normal"/>
-        <w:ind w:hanging="0"/>
-        <w:jc w:val="both"/>
-        <w:rPr/>
-      </w:pPr>
-      <w:r>
-        <w:rPr/>
-      </w:r>
-    </w:p>
-    <w:p>
-      <w:pPr>
-        <w:pStyle w:val="Normal"/>
-        <w:ind w:hanging="0"/>
-        <w:jc w:val="both"/>
-        <w:rPr/>
-      </w:pPr>
-      <w:r>
-        <w:rPr/>
-      </w:r>
-    </w:p>
-    <w:p>
-      <w:pPr>
-        <w:pStyle w:val="Normal"/>
-        <w:ind w:hanging="0"/>
-        <w:jc w:val="both"/>
-        <w:rPr/>
-      </w:pPr>
-      <w:r>
-        <w:rPr/>
+      <w:r>
+        <w:rPr/>
+        <w:t xml:space="preserve"> </w:t>
       </w:r>
     </w:p>
     <w:p>
@@ -4289,7 +4148,232 @@
         <w:rPr/>
       </w:pPr>
       <w:r>
-        <w:rPr/>
+        <w:drawing>
+          <wp:anchor behindDoc="0" distT="0" distB="0" distL="0" distR="0" simplePos="0" locked="0" layoutInCell="0" allowOverlap="1" relativeHeight="10">
+            <wp:simplePos x="0" y="0"/>
+            <wp:positionH relativeFrom="column">
+              <wp:align>center</wp:align>
+            </wp:positionH>
+            <wp:positionV relativeFrom="paragraph">
+              <wp:posOffset>635</wp:posOffset>
+            </wp:positionV>
+            <wp:extent cx="5940425" cy="2621280"/>
+            <wp:effectExtent l="0" t="0" r="0" b="0"/>
+            <wp:wrapSquare wrapText="largest"/>
+            <wp:docPr id="9" name="Изображение9" descr=""/>
+            <wp:cNvGraphicFramePr>
+              <a:graphicFrameLocks xmlns:a="http://schemas.openxmlformats.org/drawingml/2006/main" noChangeAspect="1"/>
+            </wp:cNvGraphicFramePr>
+            <a:graphic xmlns:a="http://schemas.openxmlformats.org/drawingml/2006/main">
+              <a:graphicData uri="http://schemas.openxmlformats.org/drawingml/2006/picture">
+                <pic:pic xmlns:pic="http://schemas.openxmlformats.org/drawingml/2006/picture">
+                  <pic:nvPicPr>
+                    <pic:cNvPr id="9" name="Изображение9" descr=""/>
+                    <pic:cNvPicPr>
+                      <a:picLocks noChangeAspect="1" noChangeArrowheads="1"/>
+                    </pic:cNvPicPr>
+                  </pic:nvPicPr>
+                  <pic:blipFill>
+                    <a:blip r:embed="rId10"/>
+                    <a:stretch>
+                      <a:fillRect/>
+                    </a:stretch>
+                  </pic:blipFill>
+                  <pic:spPr bwMode="auto">
+                    <a:xfrm>
+                      <a:off x="0" y="0"/>
+                      <a:ext cx="5940425" cy="2621280"/>
+                    </a:xfrm>
+                    <a:prstGeom prst="rect">
+                      <a:avLst/>
+                    </a:prstGeom>
+                  </pic:spPr>
+                </pic:pic>
+              </a:graphicData>
+            </a:graphic>
+          </wp:anchor>
+        </w:drawing>
+      </w:r>
+      <w:r>
+        <w:rPr/>
+        <w:t xml:space="preserve"> </w:t>
+      </w:r>
+    </w:p>
+    <w:p>
+      <w:pPr>
+        <w:pStyle w:val="Normal"/>
+        <w:spacing w:before="0" w:after="200"/>
+        <w:ind w:hanging="0"/>
+        <w:jc w:val="both"/>
+        <w:rPr/>
+      </w:pPr>
+      <w:r>
+        <w:drawing>
+          <wp:anchor behindDoc="0" distT="0" distB="0" distL="0" distR="0" simplePos="0" locked="0" layoutInCell="0" allowOverlap="1" relativeHeight="11">
+            <wp:simplePos x="0" y="0"/>
+            <wp:positionH relativeFrom="column">
+              <wp:align>center</wp:align>
+            </wp:positionH>
+            <wp:positionV relativeFrom="paragraph">
+              <wp:posOffset>635</wp:posOffset>
+            </wp:positionV>
+            <wp:extent cx="5940425" cy="2621280"/>
+            <wp:effectExtent l="0" t="0" r="0" b="0"/>
+            <wp:wrapSquare wrapText="largest"/>
+            <wp:docPr id="10" name="Изображение10" descr=""/>
+            <wp:cNvGraphicFramePr>
+              <a:graphicFrameLocks xmlns:a="http://schemas.openxmlformats.org/drawingml/2006/main" noChangeAspect="1"/>
+            </wp:cNvGraphicFramePr>
+            <a:graphic xmlns:a="http://schemas.openxmlformats.org/drawingml/2006/main">
+              <a:graphicData uri="http://schemas.openxmlformats.org/drawingml/2006/picture">
+                <pic:pic xmlns:pic="http://schemas.openxmlformats.org/drawingml/2006/picture">
+                  <pic:nvPicPr>
+                    <pic:cNvPr id="10" name="Изображение10" descr=""/>
+                    <pic:cNvPicPr>
+                      <a:picLocks noChangeAspect="1" noChangeArrowheads="1"/>
+                    </pic:cNvPicPr>
+                  </pic:nvPicPr>
+                  <pic:blipFill>
+                    <a:blip r:embed="rId11"/>
+                    <a:stretch>
+                      <a:fillRect/>
+                    </a:stretch>
+                  </pic:blipFill>
+                  <pic:spPr bwMode="auto">
+                    <a:xfrm>
+                      <a:off x="0" y="0"/>
+                      <a:ext cx="5940425" cy="2621280"/>
+                    </a:xfrm>
+                    <a:prstGeom prst="rect">
+                      <a:avLst/>
+                    </a:prstGeom>
+                  </pic:spPr>
+                </pic:pic>
+              </a:graphicData>
+            </a:graphic>
+          </wp:anchor>
+        </w:drawing>
+      </w:r>
+      <w:r>
+        <w:rPr/>
+        <w:t xml:space="preserve"> </w:t>
+      </w:r>
+    </w:p>
+    <w:p>
+      <w:pPr>
+        <w:pStyle w:val="Normal"/>
+        <w:spacing w:before="0" w:after="200"/>
+        <w:ind w:hanging="0"/>
+        <w:jc w:val="both"/>
+        <w:rPr/>
+      </w:pPr>
+      <w:r>
+        <w:drawing>
+          <wp:anchor behindDoc="0" distT="0" distB="0" distL="0" distR="0" simplePos="0" locked="0" layoutInCell="0" allowOverlap="1" relativeHeight="12">
+            <wp:simplePos x="0" y="0"/>
+            <wp:positionH relativeFrom="column">
+              <wp:align>center</wp:align>
+            </wp:positionH>
+            <wp:positionV relativeFrom="paragraph">
+              <wp:posOffset>635</wp:posOffset>
+            </wp:positionV>
+            <wp:extent cx="5940425" cy="2621280"/>
+            <wp:effectExtent l="0" t="0" r="0" b="0"/>
+            <wp:wrapSquare wrapText="largest"/>
+            <wp:docPr id="11" name="Изображение11" descr=""/>
+            <wp:cNvGraphicFramePr>
+              <a:graphicFrameLocks xmlns:a="http://schemas.openxmlformats.org/drawingml/2006/main" noChangeAspect="1"/>
+            </wp:cNvGraphicFramePr>
+            <a:graphic xmlns:a="http://schemas.openxmlformats.org/drawingml/2006/main">
+              <a:graphicData uri="http://schemas.openxmlformats.org/drawingml/2006/picture">
+                <pic:pic xmlns:pic="http://schemas.openxmlformats.org/drawingml/2006/picture">
+                  <pic:nvPicPr>
+                    <pic:cNvPr id="11" name="Изображение11" descr=""/>
+                    <pic:cNvPicPr>
+                      <a:picLocks noChangeAspect="1" noChangeArrowheads="1"/>
+                    </pic:cNvPicPr>
+                  </pic:nvPicPr>
+                  <pic:blipFill>
+                    <a:blip r:embed="rId12"/>
+                    <a:stretch>
+                      <a:fillRect/>
+                    </a:stretch>
+                  </pic:blipFill>
+                  <pic:spPr bwMode="auto">
+                    <a:xfrm>
+                      <a:off x="0" y="0"/>
+                      <a:ext cx="5940425" cy="2621280"/>
+                    </a:xfrm>
+                    <a:prstGeom prst="rect">
+                      <a:avLst/>
+                    </a:prstGeom>
+                  </pic:spPr>
+                </pic:pic>
+              </a:graphicData>
+            </a:graphic>
+          </wp:anchor>
+        </w:drawing>
+      </w:r>
+      <w:r>
+        <w:rPr/>
+        <w:t xml:space="preserve"> </w:t>
+      </w:r>
+    </w:p>
+    <w:p>
+      <w:pPr>
+        <w:pStyle w:val="Normal"/>
+        <w:spacing w:before="0" w:after="200"/>
+        <w:ind w:hanging="0"/>
+        <w:jc w:val="both"/>
+        <w:rPr/>
+      </w:pPr>
+      <w:r>
+        <w:rPr/>
+        <w:drawing>
+          <wp:anchor behindDoc="0" distT="0" distB="0" distL="0" distR="0" simplePos="0" locked="0" layoutInCell="0" allowOverlap="1" relativeHeight="13">
+            <wp:simplePos x="0" y="0"/>
+            <wp:positionH relativeFrom="column">
+              <wp:align>center</wp:align>
+            </wp:positionH>
+            <wp:positionV relativeFrom="paragraph">
+              <wp:posOffset>635</wp:posOffset>
+            </wp:positionV>
+            <wp:extent cx="5940425" cy="2621280"/>
+            <wp:effectExtent l="0" t="0" r="0" b="0"/>
+            <wp:wrapSquare wrapText="largest"/>
+            <wp:docPr id="12" name="Изображение12" descr=""/>
+            <wp:cNvGraphicFramePr>
+              <a:graphicFrameLocks xmlns:a="http://schemas.openxmlformats.org/drawingml/2006/main" noChangeAspect="1"/>
+            </wp:cNvGraphicFramePr>
+            <a:graphic xmlns:a="http://schemas.openxmlformats.org/drawingml/2006/main">
+              <a:graphicData uri="http://schemas.openxmlformats.org/drawingml/2006/picture">
+                <pic:pic xmlns:pic="http://schemas.openxmlformats.org/drawingml/2006/picture">
+                  <pic:nvPicPr>
+                    <pic:cNvPr id="12" name="Изображение12" descr=""/>
+                    <pic:cNvPicPr>
+                      <a:picLocks noChangeAspect="1" noChangeArrowheads="1"/>
+                    </pic:cNvPicPr>
+                  </pic:nvPicPr>
+                  <pic:blipFill>
+                    <a:blip r:embed="rId13"/>
+                    <a:stretch>
+                      <a:fillRect/>
+                    </a:stretch>
+                  </pic:blipFill>
+                  <pic:spPr bwMode="auto">
+                    <a:xfrm>
+                      <a:off x="0" y="0"/>
+                      <a:ext cx="5940425" cy="2621280"/>
+                    </a:xfrm>
+                    <a:prstGeom prst="rect">
+                      <a:avLst/>
+                    </a:prstGeom>
+                  </pic:spPr>
+                </pic:pic>
+              </a:graphicData>
+            </a:graphic>
+          </wp:anchor>
+        </w:drawing>
       </w:r>
     </w:p>
     <w:sectPr>

</xml_diff>